<commit_message>
tolta ultima riga sc_gu_4
</commit_message>
<xml_diff>
--- a/Documentazione/RADHAPPYFIELDS.docx
+++ b/Documentazione/RADHAPPYFIELDS.docx
@@ -11012,99 +11012,6 @@
               </w:rPr>
               <w:t>Il sistema restituisce a Pasquale una lista delle partite effettuate </w:t>
             </w:r>
-          </w:p>
-        </w:tc>
-      </w:tr>
-      <w:tr>
-        <w:trPr>
-          <w:tblHeader/>
-        </w:trPr>
-        <w:tc>
-          <w:tcPr>
-            <w:tcW w:w="2053" w:type="dxa"/>
-            <w:vMerge/>
-            <w:tcBorders>
-              <w:top w:val="single" w:sz="4" w:space="0" w:color="FFFFFF"/>
-              <w:left w:val="single" w:sz="4" w:space="0" w:color="FFFFFF"/>
-              <w:bottom w:val="single" w:sz="4" w:space="0" w:color="FFFFFF"/>
-              <w:right w:val="single" w:sz="4" w:space="0" w:color="FFFFFF"/>
-            </w:tcBorders>
-            <w:shd w:val="clear" w:color="auto" w:fill="ED7D31" w:themeFill="accent2"/>
-            <w:tcMar>
-              <w:top w:w="15" w:type="dxa"/>
-              <w:left w:w="15" w:type="dxa"/>
-              <w:bottom w:w="15" w:type="dxa"/>
-              <w:right w:w="15" w:type="dxa"/>
-            </w:tcMar>
-            <w:vAlign w:val="center"/>
-          </w:tcPr>
-          <w:p>
-            <w:pPr>
-              <w:widowControl w:val="0"/>
-              <w:rPr>
-                <w:b/>
-                <w:bCs/>
-                <w:color w:val="FFFFFF" w:themeColor="background1"/>
-                <w:sz w:val="28"/>
-                <w:szCs w:val="28"/>
-              </w:rPr>
-            </w:pPr>
-          </w:p>
-        </w:tc>
-        <w:tc>
-          <w:tcPr>
-            <w:tcW w:w="5058" w:type="dxa"/>
-            <w:tcBorders>
-              <w:top w:val="single" w:sz="4" w:space="0" w:color="FFFFFF"/>
-              <w:left w:val="single" w:sz="4" w:space="0" w:color="FFFFFF"/>
-              <w:bottom w:val="single" w:sz="4" w:space="0" w:color="FFFFFF"/>
-              <w:right w:val="single" w:sz="4" w:space="0" w:color="FFFFFF"/>
-            </w:tcBorders>
-            <w:shd w:val="clear" w:color="auto" w:fill="AB7942"/>
-          </w:tcPr>
-          <w:p>
-            <w:pPr>
-              <w:widowControl w:val="0"/>
-              <w:rPr>
-                <w:b/>
-                <w:bCs/>
-                <w:color w:val="FFFFFF" w:themeColor="background1"/>
-                <w:sz w:val="28"/>
-                <w:szCs w:val="28"/>
-              </w:rPr>
-            </w:pPr>
-            <w:r>
-              <w:rPr>
-                <w:color w:val="FFFFFF" w:themeColor="background1"/>
-                <w:sz w:val="28"/>
-                <w:szCs w:val="28"/>
-              </w:rPr>
-              <w:t>Pasquale nota di aver giocato molte più partite di calcio del mese precedente.</w:t>
-            </w:r>
-          </w:p>
-        </w:tc>
-        <w:tc>
-          <w:tcPr>
-            <w:tcW w:w="2517" w:type="dxa"/>
-            <w:tcBorders>
-              <w:top w:val="single" w:sz="4" w:space="0" w:color="FFFFFF"/>
-              <w:left w:val="single" w:sz="4" w:space="0" w:color="FFFFFF"/>
-              <w:bottom w:val="single" w:sz="4" w:space="0" w:color="FFFFFF"/>
-              <w:right w:val="single" w:sz="4" w:space="0" w:color="FFFFFF"/>
-            </w:tcBorders>
-            <w:shd w:val="clear" w:color="auto" w:fill="AB7942"/>
-          </w:tcPr>
-          <w:p>
-            <w:pPr>
-              <w:widowControl w:val="0"/>
-              <w:rPr>
-                <w:b/>
-                <w:bCs/>
-                <w:color w:val="FFFFFF" w:themeColor="background1"/>
-                <w:sz w:val="28"/>
-                <w:szCs w:val="28"/>
-              </w:rPr>
-            </w:pPr>
           </w:p>
         </w:tc>
       </w:tr>

</xml_diff>